<commit_message>
link build UI UX
</commit_message>
<xml_diff>
--- a/Training/linkTraining.docx
+++ b/Training/linkTraining.docx
@@ -35,6 +35,24 @@
       <w:r>
         <w:t>Learn express js</w:t>
       </w:r>
+    </w:p>
+    <w:p>
+      <w:pPr>
+        <w:pStyle w:val="ListParagraph"/>
+      </w:pPr>
+      <w:hyperlink r:id="rId6" w:history="1">
+        <w:r>
+          <w:rPr>
+            <w:rStyle w:val="Hyperlink"/>
+          </w:rPr>
+          <w:t>https://expressjs.com/</w:t>
+        </w:r>
+      </w:hyperlink>
+    </w:p>
+    <w:p>
+      <w:pPr>
+        <w:pStyle w:val="ListParagraph"/>
+      </w:pPr>
       <w:bookmarkStart w:id="0" w:name="_GoBack"/>
       <w:bookmarkEnd w:id="0"/>
     </w:p>
@@ -43,8 +61,36 @@
         <w:pStyle w:val="ListParagraph"/>
       </w:pPr>
       <w:r>
-        <w:t>https://expressjs.com</w:t>
+        <w:t>UI UX giao dien moble</w:t>
       </w:r>
+    </w:p>
+    <w:p>
+      <w:pPr>
+        <w:pStyle w:val="ListParagraph"/>
+      </w:pPr>
+      <w:hyperlink r:id="rId7" w:history="1">
+        <w:r>
+          <w:rPr>
+            <w:rStyle w:val="Hyperlink"/>
+          </w:rPr>
+          <w:t>https://material-ui.com/styles/advanced/</w:t>
+        </w:r>
+      </w:hyperlink>
+    </w:p>
+    <w:p>
+      <w:pPr>
+        <w:pStyle w:val="ListParagraph"/>
+      </w:pPr>
+    </w:p>
+    <w:p>
+      <w:pPr>
+        <w:pStyle w:val="ListParagraph"/>
+      </w:pPr>
+    </w:p>
+    <w:p>
+      <w:pPr>
+        <w:pStyle w:val="ListParagraph"/>
+      </w:pPr>
     </w:p>
     <w:sectPr>
       <w:pgSz w:w="12240" w:h="15840"/>

</xml_diff>